<commit_message>
documents added for jdbc,redme
</commit_message>
<xml_diff>
--- a/JDBC.docx
+++ b/JDBC.docx
@@ -19,6 +19,855 @@
         </w:rPr>
         <w:t>JDBC</w:t>
       </w:r>
+    </w:p>
+    <w:p>
+      <w:pPr>
+        <w:spacing w:after="0" w:afterAutospacing="0"/>
+        <w:ind w:left="0"/>
+        <w:jc w:val="left"/>
+        <w:rPr>
+          <w:rFonts w:eastAsia="Times New Roman" w:cstheme="minorHAnsi"/>
+          <w:sz w:val="24"/>
+          <w:szCs w:val="24"/>
+        </w:rPr>
+      </w:pPr>
+      <w:r>
+        <w:rPr>
+          <w:rFonts w:eastAsia="Times New Roman" w:cstheme="minorHAnsi"/>
+          <w:color w:val="000000"/>
+          <w:sz w:val="24"/>
+          <w:szCs w:val="24"/>
+          <w:shd w:val="clear" w:color="auto" w:fill="FFFFFF"/>
+        </w:rPr>
+        <w:t>JDBC Driver is a software component that enables java application to interact with the database.There are 4 types of JDBC drivers:</w:t>
+      </w:r>
+    </w:p>
+    <w:p>
+      <w:pPr>
+        <w:numPr>
+          <w:ilvl w:val="0"/>
+          <w:numId w:val="1"/>
+        </w:numPr>
+        <w:shd w:val="clear" w:color="auto" w:fill="FFFFFF"/>
+        <w:spacing w:before="50" w:line="288" w:lineRule="atLeast"/>
+        <w:rPr>
+          <w:rFonts w:eastAsia="Times New Roman" w:cstheme="minorHAnsi"/>
+          <w:color w:val="000000"/>
+          <w:sz w:val="24"/>
+          <w:szCs w:val="24"/>
+        </w:rPr>
+      </w:pPr>
+      <w:r>
+        <w:rPr>
+          <w:rFonts w:eastAsia="Times New Roman" w:cstheme="minorHAnsi"/>
+          <w:color w:val="000000"/>
+          <w:sz w:val="24"/>
+          <w:szCs w:val="24"/>
+        </w:rPr>
+        <w:t>JDBC-ODBC bridge driver</w:t>
+      </w:r>
+    </w:p>
+    <w:p>
+      <w:pPr>
+        <w:numPr>
+          <w:ilvl w:val="0"/>
+          <w:numId w:val="1"/>
+        </w:numPr>
+        <w:shd w:val="clear" w:color="auto" w:fill="FFFFFF"/>
+        <w:spacing w:before="50" w:line="288" w:lineRule="atLeast"/>
+        <w:rPr>
+          <w:rFonts w:eastAsia="Times New Roman" w:cstheme="minorHAnsi"/>
+          <w:color w:val="000000"/>
+          <w:sz w:val="24"/>
+          <w:szCs w:val="24"/>
+        </w:rPr>
+      </w:pPr>
+      <w:r>
+        <w:rPr>
+          <w:rFonts w:eastAsia="Times New Roman" w:cstheme="minorHAnsi"/>
+          <w:color w:val="000000"/>
+          <w:sz w:val="24"/>
+          <w:szCs w:val="24"/>
+        </w:rPr>
+        <w:t>Native-API driver (partially java driver)</w:t>
+      </w:r>
+    </w:p>
+    <w:p>
+      <w:pPr>
+        <w:numPr>
+          <w:ilvl w:val="0"/>
+          <w:numId w:val="1"/>
+        </w:numPr>
+        <w:shd w:val="clear" w:color="auto" w:fill="FFFFFF"/>
+        <w:spacing w:before="50" w:line="288" w:lineRule="atLeast"/>
+        <w:rPr>
+          <w:rFonts w:eastAsia="Times New Roman" w:cstheme="minorHAnsi"/>
+          <w:color w:val="000000"/>
+          <w:sz w:val="24"/>
+          <w:szCs w:val="24"/>
+        </w:rPr>
+      </w:pPr>
+      <w:r>
+        <w:rPr>
+          <w:rFonts w:eastAsia="Times New Roman" w:cstheme="minorHAnsi"/>
+          <w:color w:val="000000"/>
+          <w:sz w:val="24"/>
+          <w:szCs w:val="24"/>
+        </w:rPr>
+        <w:t>Network Protocol driver (fully java driver)</w:t>
+      </w:r>
+    </w:p>
+    <w:p>
+      <w:pPr>
+        <w:numPr>
+          <w:ilvl w:val="0"/>
+          <w:numId w:val="1"/>
+        </w:numPr>
+        <w:shd w:val="clear" w:color="auto" w:fill="FFFFFF"/>
+        <w:spacing w:before="50" w:line="288" w:lineRule="atLeast"/>
+        <w:rPr>
+          <w:rFonts w:eastAsia="Times New Roman" w:cstheme="minorHAnsi"/>
+          <w:color w:val="000000"/>
+          <w:sz w:val="24"/>
+          <w:szCs w:val="24"/>
+        </w:rPr>
+      </w:pPr>
+      <w:r>
+        <w:rPr>
+          <w:rFonts w:eastAsia="Times New Roman" w:cstheme="minorHAnsi"/>
+          <w:color w:val="000000"/>
+          <w:sz w:val="24"/>
+          <w:szCs w:val="24"/>
+        </w:rPr>
+        <w:t>Thin driver (fully java driver)</w:t>
+      </w:r>
+    </w:p>
+    <w:p>
+      <w:pPr>
+        <w:ind w:left="0"/>
+        <w:rPr>
+          <w:b/>
+          <w:sz w:val="24"/>
+          <w:szCs w:val="24"/>
+        </w:rPr>
+      </w:pPr>
+      <w:hyperlink r:id="rId7" w:history="1">
+        <w:r>
+          <w:rPr>
+            <w:rStyle w:val="Hyperlink"/>
+            <w:b/>
+            <w:sz w:val="24"/>
+            <w:szCs w:val="24"/>
+          </w:rPr>
+          <w:t>http://www.javatpoint.com/jdbc-driver</w:t>
+        </w:r>
+      </w:hyperlink>
+    </w:p>
+    <w:p>
+      <w:pPr>
+        <w:spacing w:after="0" w:afterAutospacing="0"/>
+        <w:ind w:left="0"/>
+        <w:jc w:val="left"/>
+        <w:rPr>
+          <w:rFonts w:eastAsia="Times New Roman" w:cstheme="minorHAnsi"/>
+          <w:color w:val="000000"/>
+          <w:sz w:val="24"/>
+          <w:szCs w:val="24"/>
+          <w:shd w:val="clear" w:color="auto" w:fill="FFFFFF"/>
+        </w:rPr>
+      </w:pPr>
+      <w:r>
+        <w:rPr>
+          <w:rFonts w:eastAsia="Times New Roman" w:cstheme="minorHAnsi"/>
+          <w:color w:val="000000"/>
+          <w:sz w:val="24"/>
+          <w:szCs w:val="24"/>
+          <w:shd w:val="clear" w:color="auto" w:fill="FFFFFF"/>
+        </w:rPr>
+        <w:t>There are 5 steps to connect any java application with the database in java using JDBC. They are as follows:</w:t>
+      </w:r>
+    </w:p>
+    <w:p>
+      <w:pPr>
+        <w:spacing w:after="0" w:afterAutospacing="0"/>
+        <w:ind w:left="0"/>
+        <w:jc w:val="left"/>
+        <w:rPr>
+          <w:rFonts w:eastAsia="Times New Roman" w:cstheme="minorHAnsi"/>
+          <w:sz w:val="24"/>
+          <w:szCs w:val="24"/>
+        </w:rPr>
+      </w:pPr>
+      <w:r>
+        <w:rPr>
+          <w:rFonts w:eastAsia="Times New Roman" w:cstheme="minorHAnsi"/>
+          <w:sz w:val="24"/>
+          <w:szCs w:val="24"/>
+        </w:rPr>
+        <w:t>1)</w:t>
+      </w:r>
+      <w:r>
+        <w:rPr>
+          <w:rFonts w:eastAsia="Times New Roman" w:cstheme="minorHAnsi"/>
+          <w:sz w:val="24"/>
+          <w:szCs w:val="24"/>
+        </w:rPr>
+        <w:t>Register the driver class</w:t>
+      </w:r>
+    </w:p>
+    <w:p>
+      <w:pPr>
+        <w:spacing w:after="0" w:afterAutospacing="0"/>
+        <w:ind w:left="0"/>
+        <w:jc w:val="left"/>
+        <w:rPr>
+          <w:rFonts w:eastAsia="Times New Roman" w:cstheme="minorHAnsi"/>
+          <w:sz w:val="24"/>
+          <w:szCs w:val="24"/>
+        </w:rPr>
+      </w:pPr>
+      <w:r>
+        <w:rPr>
+          <w:rFonts w:eastAsia="Times New Roman" w:cstheme="minorHAnsi"/>
+          <w:sz w:val="24"/>
+          <w:szCs w:val="24"/>
+        </w:rPr>
+        <w:t xml:space="preserve">We will load the jdbc driver by using </w:t>
+      </w:r>
+      <w:r>
+        <w:rPr>
+          <w:rFonts w:eastAsia="Times New Roman" w:cstheme="minorHAnsi"/>
+          <w:i/>
+          <w:sz w:val="24"/>
+          <w:szCs w:val="24"/>
+        </w:rPr>
+        <w:t>forName</w:t>
+      </w:r>
+      <w:r>
+        <w:rPr>
+          <w:rFonts w:eastAsia="Times New Roman" w:cstheme="minorHAnsi"/>
+          <w:i/>
+          <w:sz w:val="24"/>
+          <w:szCs w:val="24"/>
+        </w:rPr>
+        <w:t xml:space="preserve">() </w:t>
+      </w:r>
+      <w:r>
+        <w:rPr>
+          <w:rFonts w:eastAsia="Times New Roman" w:cstheme="minorHAnsi"/>
+          <w:sz w:val="24"/>
+          <w:szCs w:val="24"/>
+        </w:rPr>
+        <w:t xml:space="preserve"> of  java.lang.Class</w:t>
+      </w:r>
+    </w:p>
+    <w:p>
+      <w:pPr>
+        <w:spacing w:after="0" w:afterAutospacing="0"/>
+        <w:ind w:left="0"/>
+        <w:jc w:val="left"/>
+        <w:rPr>
+          <w:rFonts w:eastAsia="Times New Roman" w:cstheme="minorHAnsi"/>
+          <w:sz w:val="24"/>
+          <w:szCs w:val="24"/>
+        </w:rPr>
+      </w:pPr>
+      <w:r>
+        <w:rPr>
+          <w:rFonts w:eastAsia="Times New Roman" w:cstheme="minorHAnsi"/>
+          <w:sz w:val="24"/>
+          <w:szCs w:val="24"/>
+        </w:rPr>
+        <w:t>Class.forName(“oracle.jdbc.driver.OracleDriver”);</w:t>
+      </w:r>
+    </w:p>
+    <w:p>
+      <w:pPr>
+        <w:spacing w:after="0" w:afterAutospacing="0"/>
+        <w:ind w:left="0"/>
+        <w:jc w:val="left"/>
+        <w:rPr>
+          <w:rFonts w:eastAsia="Times New Roman" w:cstheme="minorHAnsi"/>
+          <w:sz w:val="24"/>
+          <w:szCs w:val="24"/>
+        </w:rPr>
+      </w:pPr>
+      <w:r>
+        <w:rPr>
+          <w:rFonts w:eastAsia="Times New Roman" w:cstheme="minorHAnsi"/>
+          <w:sz w:val="24"/>
+          <w:szCs w:val="24"/>
+        </w:rPr>
+        <w:t>forName() is static method in class called “Class”</w:t>
+      </w:r>
+    </w:p>
+    <w:p>
+      <w:pPr>
+        <w:spacing w:after="0" w:afterAutospacing="0"/>
+        <w:ind w:left="0"/>
+        <w:jc w:val="left"/>
+        <w:rPr>
+          <w:rFonts w:eastAsia="Times New Roman" w:cstheme="minorHAnsi"/>
+          <w:sz w:val="24"/>
+          <w:szCs w:val="24"/>
+        </w:rPr>
+      </w:pPr>
+      <w:r>
+        <w:rPr>
+          <w:rFonts w:eastAsia="Times New Roman" w:cstheme="minorHAnsi"/>
+          <w:sz w:val="24"/>
+          <w:szCs w:val="24"/>
+        </w:rPr>
+        <w:t>2)</w:t>
+      </w:r>
+      <w:r>
+        <w:rPr>
+          <w:rFonts w:eastAsia="Times New Roman" w:cstheme="minorHAnsi"/>
+          <w:sz w:val="24"/>
+          <w:szCs w:val="24"/>
+        </w:rPr>
+        <w:t>Creating connection</w:t>
+      </w:r>
+    </w:p>
+    <w:p>
+      <w:pPr>
+        <w:spacing w:after="0" w:afterAutospacing="0"/>
+        <w:ind w:left="0"/>
+        <w:jc w:val="left"/>
+        <w:rPr>
+          <w:rFonts w:eastAsia="Times New Roman" w:cstheme="minorHAnsi"/>
+          <w:sz w:val="24"/>
+          <w:szCs w:val="24"/>
+        </w:rPr>
+      </w:pPr>
+      <w:r>
+        <w:rPr>
+          <w:rFonts w:eastAsia="Times New Roman" w:cstheme="minorHAnsi"/>
+          <w:sz w:val="24"/>
+          <w:szCs w:val="24"/>
+        </w:rPr>
+        <w:t>We will establish database connection</w:t>
+      </w:r>
+    </w:p>
+    <w:p>
+      <w:pPr>
+        <w:spacing w:after="0" w:afterAutospacing="0"/>
+        <w:ind w:left="0"/>
+        <w:jc w:val="left"/>
+        <w:rPr>
+          <w:rFonts w:eastAsia="Times New Roman" w:cstheme="minorHAnsi"/>
+          <w:sz w:val="24"/>
+          <w:szCs w:val="24"/>
+        </w:rPr>
+      </w:pPr>
+      <w:r>
+        <w:rPr>
+          <w:rFonts w:eastAsia="Times New Roman" w:cstheme="minorHAnsi"/>
+          <w:sz w:val="24"/>
+          <w:szCs w:val="24"/>
+        </w:rPr>
+        <w:t>Connection con=</w:t>
+      </w:r>
+      <w:r>
+        <w:rPr>
+          <w:rFonts w:eastAsia="Times New Roman" w:cstheme="minorHAnsi"/>
+          <w:sz w:val="24"/>
+          <w:szCs w:val="24"/>
+        </w:rPr>
+        <w:t xml:space="preserve"> </w:t>
+      </w:r>
+      <w:r>
+        <w:rPr>
+          <w:rFonts w:eastAsia="Times New Roman" w:cstheme="minorHAnsi"/>
+          <w:sz w:val="24"/>
+          <w:szCs w:val="24"/>
+        </w:rPr>
+        <w:t>DriverManager.getConnection(“jdbc:oracle:thin:@localhost:</w:t>
+      </w:r>
+      <w:r>
+        <w:rPr>
+          <w:rFonts w:eastAsia="Times New Roman" w:cstheme="minorHAnsi"/>
+          <w:sz w:val="24"/>
+          <w:szCs w:val="24"/>
+        </w:rPr>
+        <w:t>1521:xe</w:t>
+      </w:r>
+      <w:r>
+        <w:rPr>
+          <w:rFonts w:eastAsia="Times New Roman" w:cstheme="minorHAnsi"/>
+          <w:sz w:val="24"/>
+          <w:szCs w:val="24"/>
+        </w:rPr>
+        <w:t>”</w:t>
+      </w:r>
+      <w:r>
+        <w:rPr>
+          <w:rFonts w:eastAsia="Times New Roman" w:cstheme="minorHAnsi"/>
+          <w:sz w:val="24"/>
+          <w:szCs w:val="24"/>
+        </w:rPr>
+        <w:t>,”test”,”test”</w:t>
+      </w:r>
+      <w:r>
+        <w:rPr>
+          <w:rFonts w:eastAsia="Times New Roman" w:cstheme="minorHAnsi"/>
+          <w:sz w:val="24"/>
+          <w:szCs w:val="24"/>
+        </w:rPr>
+        <w:t>)</w:t>
+      </w:r>
+      <w:r>
+        <w:rPr>
+          <w:rFonts w:eastAsia="Times New Roman" w:cstheme="minorHAnsi"/>
+          <w:sz w:val="24"/>
+          <w:szCs w:val="24"/>
+        </w:rPr>
+        <w:t>;</w:t>
+      </w:r>
+    </w:p>
+    <w:p>
+      <w:pPr>
+        <w:spacing w:after="0" w:afterAutospacing="0"/>
+        <w:ind w:left="0"/>
+        <w:jc w:val="left"/>
+        <w:rPr>
+          <w:rFonts w:eastAsia="Times New Roman" w:cstheme="minorHAnsi"/>
+          <w:sz w:val="24"/>
+          <w:szCs w:val="24"/>
+        </w:rPr>
+      </w:pPr>
+      <w:r>
+        <w:rPr>
+          <w:rFonts w:eastAsia="Times New Roman" w:cstheme="minorHAnsi"/>
+          <w:sz w:val="24"/>
+          <w:szCs w:val="24"/>
+        </w:rPr>
+        <w:t>Connection is interface, getConnection() is static method in “DriverManager” class.</w:t>
+      </w:r>
+    </w:p>
+    <w:p>
+      <w:pPr>
+        <w:spacing w:after="0" w:afterAutospacing="0"/>
+        <w:ind w:left="0"/>
+        <w:jc w:val="left"/>
+        <w:rPr>
+          <w:rFonts w:eastAsia="Times New Roman" w:cstheme="minorHAnsi"/>
+          <w:sz w:val="24"/>
+          <w:szCs w:val="24"/>
+        </w:rPr>
+      </w:pPr>
+      <w:r>
+        <w:rPr>
+          <w:rFonts w:eastAsia="Times New Roman" w:cstheme="minorHAnsi"/>
+          <w:sz w:val="24"/>
+          <w:szCs w:val="24"/>
+        </w:rPr>
+        <w:t>3)</w:t>
+      </w:r>
+      <w:r>
+        <w:rPr>
+          <w:rFonts w:eastAsia="Times New Roman" w:cstheme="minorHAnsi"/>
+          <w:sz w:val="24"/>
+          <w:szCs w:val="24"/>
+        </w:rPr>
+        <w:t>Creating statement</w:t>
+      </w:r>
+    </w:p>
+    <w:p>
+      <w:pPr>
+        <w:spacing w:after="0" w:afterAutospacing="0"/>
+        <w:ind w:left="0"/>
+        <w:jc w:val="left"/>
+        <w:rPr>
+          <w:rFonts w:eastAsia="Times New Roman" w:cstheme="minorHAnsi"/>
+          <w:sz w:val="24"/>
+          <w:szCs w:val="24"/>
+        </w:rPr>
+      </w:pPr>
+      <w:r>
+        <w:rPr>
+          <w:rFonts w:eastAsia="Times New Roman" w:cstheme="minorHAnsi"/>
+          <w:sz w:val="24"/>
+          <w:szCs w:val="24"/>
+        </w:rPr>
+        <w:t xml:space="preserve">We will create a Statement or PreparedStatement or CallableStatement using connection object. </w:t>
+      </w:r>
+    </w:p>
+    <w:p>
+      <w:pPr>
+        <w:spacing w:after="0" w:afterAutospacing="0"/>
+        <w:ind w:left="0"/>
+        <w:jc w:val="left"/>
+        <w:rPr>
+          <w:rFonts w:eastAsia="Times New Roman" w:cstheme="minorHAnsi"/>
+          <w:sz w:val="24"/>
+          <w:szCs w:val="24"/>
+        </w:rPr>
+      </w:pPr>
+      <w:r>
+        <w:rPr>
+          <w:rFonts w:eastAsia="Times New Roman" w:cstheme="minorHAnsi"/>
+          <w:sz w:val="24"/>
+          <w:szCs w:val="24"/>
+        </w:rPr>
+        <w:t>Statement stmt = con.createStatement();</w:t>
+      </w:r>
+    </w:p>
+    <w:p>
+      <w:pPr>
+        <w:spacing w:after="0" w:afterAutospacing="0"/>
+        <w:ind w:left="0"/>
+        <w:jc w:val="left"/>
+        <w:rPr>
+          <w:rFonts w:eastAsia="Times New Roman" w:cstheme="minorHAnsi"/>
+          <w:sz w:val="24"/>
+          <w:szCs w:val="24"/>
+        </w:rPr>
+      </w:pPr>
+      <w:r>
+        <w:rPr>
+          <w:rFonts w:eastAsia="Times New Roman" w:cstheme="minorHAnsi"/>
+          <w:sz w:val="24"/>
+          <w:szCs w:val="24"/>
+        </w:rPr>
+        <w:t>PreparedStatement pstmt=con.prepareStatement(“sql Query”);</w:t>
+      </w:r>
+    </w:p>
+    <w:p>
+      <w:pPr>
+        <w:spacing w:after="0" w:afterAutospacing="0"/>
+        <w:ind w:left="0"/>
+        <w:jc w:val="left"/>
+        <w:rPr>
+          <w:rFonts w:eastAsia="Times New Roman" w:cstheme="minorHAnsi"/>
+          <w:sz w:val="24"/>
+          <w:szCs w:val="24"/>
+        </w:rPr>
+      </w:pPr>
+      <w:r>
+        <w:rPr>
+          <w:rFonts w:eastAsia="Times New Roman" w:cstheme="minorHAnsi"/>
+          <w:sz w:val="24"/>
+          <w:szCs w:val="24"/>
+        </w:rPr>
+        <w:t>We will use callable Statement to deal with stored procedures.</w:t>
+      </w:r>
+    </w:p>
+    <w:p>
+      <w:pPr>
+        <w:spacing w:after="0" w:afterAutospacing="0"/>
+        <w:ind w:left="0"/>
+        <w:jc w:val="left"/>
+        <w:rPr>
+          <w:rFonts w:eastAsia="Times New Roman" w:cstheme="minorHAnsi"/>
+          <w:sz w:val="24"/>
+          <w:szCs w:val="24"/>
+        </w:rPr>
+      </w:pPr>
+      <w:r>
+        <w:rPr>
+          <w:rFonts w:eastAsia="Times New Roman" w:cstheme="minorHAnsi"/>
+          <w:sz w:val="24"/>
+          <w:szCs w:val="24"/>
+        </w:rPr>
+        <w:t>Statement , PreparedStatement and CallableStatement all are interfaces.</w:t>
+      </w:r>
+    </w:p>
+    <w:p>
+      <w:pPr>
+        <w:spacing w:after="0" w:afterAutospacing="0"/>
+        <w:ind w:left="0"/>
+        <w:jc w:val="left"/>
+        <w:rPr>
+          <w:rFonts w:eastAsia="Times New Roman" w:cstheme="minorHAnsi"/>
+          <w:sz w:val="24"/>
+          <w:szCs w:val="24"/>
+        </w:rPr>
+      </w:pPr>
+      <w:r>
+        <w:rPr>
+          <w:rFonts w:eastAsia="Times New Roman" w:cstheme="minorHAnsi"/>
+          <w:sz w:val="24"/>
+          <w:szCs w:val="24"/>
+        </w:rPr>
+        <w:t>4)</w:t>
+      </w:r>
+      <w:r>
+        <w:rPr>
+          <w:rFonts w:eastAsia="Times New Roman" w:cstheme="minorHAnsi"/>
+          <w:sz w:val="24"/>
+          <w:szCs w:val="24"/>
+        </w:rPr>
+        <w:t>Executing queries</w:t>
+      </w:r>
+    </w:p>
+    <w:p>
+      <w:pPr>
+        <w:spacing w:after="0" w:afterAutospacing="0"/>
+        <w:ind w:left="0"/>
+        <w:jc w:val="left"/>
+        <w:rPr>
+          <w:rFonts w:eastAsia="Times New Roman" w:cstheme="minorHAnsi"/>
+          <w:sz w:val="24"/>
+          <w:szCs w:val="24"/>
+        </w:rPr>
+      </w:pPr>
+      <w:r>
+        <w:rPr>
+          <w:rFonts w:eastAsia="Times New Roman" w:cstheme="minorHAnsi"/>
+          <w:sz w:val="24"/>
+          <w:szCs w:val="24"/>
+        </w:rPr>
+        <w:t>Statement and PreparedStatement have methods for executing DB queries.</w:t>
+      </w:r>
+    </w:p>
+    <w:p>
+      <w:pPr>
+        <w:spacing w:after="0" w:afterAutospacing="0"/>
+        <w:ind w:left="0"/>
+        <w:jc w:val="left"/>
+        <w:rPr>
+          <w:rFonts w:eastAsia="Times New Roman" w:cstheme="minorHAnsi"/>
+          <w:sz w:val="24"/>
+          <w:szCs w:val="24"/>
+        </w:rPr>
+      </w:pPr>
+      <w:r>
+        <w:rPr>
+          <w:rFonts w:eastAsia="Times New Roman" w:cstheme="minorHAnsi"/>
+          <w:sz w:val="24"/>
+          <w:szCs w:val="24"/>
+        </w:rPr>
+        <w:t>Stmt.executeUpdate(“Sql query”);</w:t>
+      </w:r>
+    </w:p>
+    <w:p>
+      <w:pPr>
+        <w:spacing w:after="0" w:afterAutospacing="0"/>
+        <w:ind w:left="0"/>
+        <w:jc w:val="left"/>
+        <w:rPr>
+          <w:rFonts w:eastAsia="Times New Roman" w:cstheme="minorHAnsi"/>
+          <w:sz w:val="24"/>
+          <w:szCs w:val="24"/>
+        </w:rPr>
+      </w:pPr>
+      <w:r>
+        <w:rPr>
+          <w:rFonts w:eastAsia="Times New Roman" w:cstheme="minorHAnsi"/>
+          <w:sz w:val="24"/>
+          <w:szCs w:val="24"/>
+        </w:rPr>
+        <w:t>Pstmt.executeUpdate();</w:t>
+      </w:r>
+    </w:p>
+    <w:p>
+      <w:pPr>
+        <w:spacing w:after="0" w:afterAutospacing="0"/>
+        <w:ind w:left="0"/>
+        <w:jc w:val="left"/>
+        <w:rPr>
+          <w:rFonts w:eastAsia="Times New Roman" w:cstheme="minorHAnsi"/>
+          <w:sz w:val="24"/>
+          <w:szCs w:val="24"/>
+        </w:rPr>
+      </w:pPr>
+      <w:r>
+        <w:rPr>
+          <w:rFonts w:eastAsia="Times New Roman" w:cstheme="minorHAnsi"/>
+          <w:sz w:val="24"/>
+          <w:szCs w:val="24"/>
+        </w:rPr>
+        <w:t>ResultSet is used for retrieving results (data) from “select” query.</w:t>
+      </w:r>
+    </w:p>
+    <w:p>
+      <w:pPr>
+        <w:spacing w:after="0" w:afterAutospacing="0"/>
+        <w:ind w:left="0"/>
+        <w:jc w:val="left"/>
+        <w:rPr>
+          <w:rFonts w:eastAsia="Times New Roman" w:cstheme="minorHAnsi"/>
+          <w:sz w:val="24"/>
+          <w:szCs w:val="24"/>
+        </w:rPr>
+      </w:pPr>
+      <w:r>
+        <w:rPr>
+          <w:rFonts w:eastAsia="Times New Roman" w:cstheme="minorHAnsi"/>
+          <w:sz w:val="24"/>
+          <w:szCs w:val="24"/>
+        </w:rPr>
+        <w:t>ResultSet rs=stmt.executeQuery(“sql query”);</w:t>
+      </w:r>
+    </w:p>
+    <w:p>
+      <w:pPr>
+        <w:spacing w:after="0" w:afterAutospacing="0"/>
+        <w:ind w:left="0"/>
+        <w:jc w:val="left"/>
+        <w:rPr>
+          <w:rFonts w:eastAsia="Times New Roman" w:cstheme="minorHAnsi"/>
+          <w:sz w:val="24"/>
+          <w:szCs w:val="24"/>
+        </w:rPr>
+      </w:pPr>
+      <w:r>
+        <w:rPr>
+          <w:rFonts w:eastAsia="Times New Roman" w:cstheme="minorHAnsi"/>
+          <w:sz w:val="24"/>
+          <w:szCs w:val="24"/>
+        </w:rPr>
+        <w:t>ResultSet rs=pstmt.executeQuery();</w:t>
+      </w:r>
+    </w:p>
+    <w:p>
+      <w:pPr>
+        <w:spacing w:after="0" w:afterAutospacing="0"/>
+        <w:ind w:left="0"/>
+        <w:jc w:val="left"/>
+        <w:rPr>
+          <w:rFonts w:eastAsia="Times New Roman" w:cstheme="minorHAnsi"/>
+          <w:sz w:val="24"/>
+          <w:szCs w:val="24"/>
+        </w:rPr>
+      </w:pPr>
+      <w:r>
+        <w:rPr>
+          <w:rFonts w:eastAsia="Times New Roman" w:cstheme="minorHAnsi"/>
+          <w:sz w:val="24"/>
+          <w:szCs w:val="24"/>
+        </w:rPr>
+        <w:t>ResultSet is interface.</w:t>
+      </w:r>
+    </w:p>
+    <w:p>
+      <w:pPr>
+        <w:spacing w:after="0" w:afterAutospacing="0"/>
+        <w:ind w:left="0"/>
+        <w:jc w:val="left"/>
+        <w:rPr>
+          <w:rFonts w:eastAsia="Times New Roman" w:cstheme="minorHAnsi"/>
+          <w:sz w:val="24"/>
+          <w:szCs w:val="24"/>
+        </w:rPr>
+      </w:pPr>
+      <w:r>
+        <w:rPr>
+          <w:rFonts w:eastAsia="Times New Roman" w:cstheme="minorHAnsi"/>
+          <w:sz w:val="24"/>
+          <w:szCs w:val="24"/>
+        </w:rPr>
+        <w:t>5)</w:t>
+      </w:r>
+      <w:r>
+        <w:rPr>
+          <w:rFonts w:eastAsia="Times New Roman" w:cstheme="minorHAnsi"/>
+          <w:sz w:val="24"/>
+          <w:szCs w:val="24"/>
+        </w:rPr>
+        <w:t>Closing connection</w:t>
+      </w:r>
+    </w:p>
+    <w:p>
+      <w:pPr>
+        <w:spacing w:after="0" w:afterAutospacing="0"/>
+        <w:ind w:left="0"/>
+        <w:jc w:val="left"/>
+        <w:rPr>
+          <w:rFonts w:eastAsia="Times New Roman" w:cstheme="minorHAnsi"/>
+          <w:sz w:val="24"/>
+          <w:szCs w:val="24"/>
+        </w:rPr>
+      </w:pPr>
+      <w:r>
+        <w:rPr>
+          <w:rFonts w:eastAsia="Times New Roman" w:cstheme="minorHAnsi"/>
+          <w:sz w:val="24"/>
+          <w:szCs w:val="24"/>
+        </w:rPr>
+        <w:t>We will close the connections of Connection, Statement, preparedStatement and ResultSet.</w:t>
+      </w:r>
+    </w:p>
+    <w:p>
+      <w:pPr>
+        <w:spacing w:after="0" w:afterAutospacing="0"/>
+        <w:ind w:left="0"/>
+        <w:jc w:val="left"/>
+        <w:rPr>
+          <w:rFonts w:eastAsia="Times New Roman" w:cstheme="minorHAnsi"/>
+          <w:sz w:val="24"/>
+          <w:szCs w:val="24"/>
+        </w:rPr>
+      </w:pPr>
+      <w:r>
+        <w:rPr>
+          <w:rFonts w:eastAsia="Times New Roman" w:cstheme="minorHAnsi"/>
+          <w:sz w:val="24"/>
+          <w:szCs w:val="24"/>
+        </w:rPr>
+        <w:t>If they are opend.we write this code in finally block,</w:t>
+      </w:r>
+      <w:r>
+        <w:rPr>
+          <w:rFonts w:eastAsia="Times New Roman" w:cstheme="minorHAnsi"/>
+          <w:sz w:val="24"/>
+          <w:szCs w:val="24"/>
+        </w:rPr>
+        <w:t xml:space="preserve"> </w:t>
+      </w:r>
+      <w:r>
+        <w:rPr>
+          <w:rFonts w:eastAsia="Times New Roman" w:cstheme="minorHAnsi"/>
+          <w:sz w:val="24"/>
+          <w:szCs w:val="24"/>
+        </w:rPr>
+        <w:t>because</w:t>
+      </w:r>
+      <w:r>
+        <w:rPr>
+          <w:rFonts w:eastAsia="Times New Roman" w:cstheme="minorHAnsi"/>
+          <w:sz w:val="24"/>
+          <w:szCs w:val="24"/>
+        </w:rPr>
+        <w:t xml:space="preserve"> finally block will be executed even if Exception occurred in try or catch block.</w:t>
+      </w:r>
+    </w:p>
+    <w:p>
+      <w:pPr>
+        <w:spacing w:after="0" w:afterAutospacing="0"/>
+        <w:ind w:left="0"/>
+        <w:jc w:val="left"/>
+        <w:rPr>
+          <w:rFonts w:eastAsia="Times New Roman" w:cstheme="minorHAnsi"/>
+          <w:sz w:val="24"/>
+          <w:szCs w:val="24"/>
+        </w:rPr>
+      </w:pPr>
+    </w:p>
+    <w:p>
+      <w:pPr>
+        <w:spacing w:after="0" w:afterAutospacing="0"/>
+        <w:ind w:left="0"/>
+        <w:jc w:val="left"/>
+        <w:rPr>
+          <w:rFonts w:eastAsia="Times New Roman" w:cstheme="minorHAnsi"/>
+          <w:sz w:val="24"/>
+          <w:szCs w:val="24"/>
+        </w:rPr>
+      </w:pPr>
+    </w:p>
+    <w:p>
+      <w:pPr>
+        <w:spacing w:after="0" w:afterAutospacing="0"/>
+        <w:ind w:left="0"/>
+        <w:jc w:val="left"/>
+        <w:rPr>
+          <w:rFonts w:eastAsia="Times New Roman" w:cstheme="minorHAnsi"/>
+          <w:sz w:val="24"/>
+          <w:szCs w:val="24"/>
+        </w:rPr>
+      </w:pPr>
     </w:p>
     <w:sectPr>
       <w:pgSz w:w="12240" w:h="15840"/>
@@ -78,6 +927,847 @@
     </w:p>
   </w:footnote>
 </w:footnotes>
+</file>
+
+<file path=word/numbering.xml><?xml version="1.0" encoding="utf-8"?>
+<w:numbering xmlns:ve="http://schemas.openxmlformats.org/markup-compatibility/2006" xmlns:o="urn:schemas-microsoft-com:office:office" xmlns:r="http://schemas.openxmlformats.org/officeDocument/2006/relationships" xmlns:m="http://schemas.openxmlformats.org/officeDocument/2006/math" xmlns:v="urn:schemas-microsoft-com:vml" xmlns:wp="http://schemas.openxmlformats.org/drawingml/2006/wordprocessingDrawing" xmlns:w10="urn:schemas-microsoft-com:office:word" xmlns:w="http://schemas.openxmlformats.org/wordprocessingml/2006/main" xmlns:wne="http://schemas.microsoft.com/office/word/2006/wordml">
+  <w:abstractNum w:abstractNumId="0">
+    <w:nsid w:val="121136E2"/>
+    <w:multiLevelType w:val="hybridMultilevel"/>
+    <w:tmpl w:val="D78CA77C"/>
+    <w:lvl w:ilvl="0" w:tplc="2996EE3A">
+      <w:start w:val="1"/>
+      <w:numFmt w:val="decimal"/>
+      <w:lvlText w:val="%1"/>
+      <w:lvlJc w:val="left"/>
+      <w:pPr>
+        <w:ind w:left="720" w:hanging="360"/>
+      </w:pPr>
+      <w:rPr>
+        <w:rFonts w:hint="default"/>
+      </w:rPr>
+    </w:lvl>
+    <w:lvl w:ilvl="1" w:tplc="04090019" w:tentative="1">
+      <w:start w:val="1"/>
+      <w:numFmt w:val="lowerLetter"/>
+      <w:lvlText w:val="%2."/>
+      <w:lvlJc w:val="left"/>
+      <w:pPr>
+        <w:ind w:left="1440" w:hanging="360"/>
+      </w:pPr>
+    </w:lvl>
+    <w:lvl w:ilvl="2" w:tplc="0409001B" w:tentative="1">
+      <w:start w:val="1"/>
+      <w:numFmt w:val="lowerRoman"/>
+      <w:lvlText w:val="%3."/>
+      <w:lvlJc w:val="right"/>
+      <w:pPr>
+        <w:ind w:left="2160" w:hanging="180"/>
+      </w:pPr>
+    </w:lvl>
+    <w:lvl w:ilvl="3" w:tplc="0409000F" w:tentative="1">
+      <w:start w:val="1"/>
+      <w:numFmt w:val="decimal"/>
+      <w:lvlText w:val="%4."/>
+      <w:lvlJc w:val="left"/>
+      <w:pPr>
+        <w:ind w:left="2880" w:hanging="360"/>
+      </w:pPr>
+    </w:lvl>
+    <w:lvl w:ilvl="4" w:tplc="04090019" w:tentative="1">
+      <w:start w:val="1"/>
+      <w:numFmt w:val="lowerLetter"/>
+      <w:lvlText w:val="%5."/>
+      <w:lvlJc w:val="left"/>
+      <w:pPr>
+        <w:ind w:left="3600" w:hanging="360"/>
+      </w:pPr>
+    </w:lvl>
+    <w:lvl w:ilvl="5" w:tplc="0409001B" w:tentative="1">
+      <w:start w:val="1"/>
+      <w:numFmt w:val="lowerRoman"/>
+      <w:lvlText w:val="%6."/>
+      <w:lvlJc w:val="right"/>
+      <w:pPr>
+        <w:ind w:left="4320" w:hanging="180"/>
+      </w:pPr>
+    </w:lvl>
+    <w:lvl w:ilvl="6" w:tplc="0409000F" w:tentative="1">
+      <w:start w:val="1"/>
+      <w:numFmt w:val="decimal"/>
+      <w:lvlText w:val="%7."/>
+      <w:lvlJc w:val="left"/>
+      <w:pPr>
+        <w:ind w:left="5040" w:hanging="360"/>
+      </w:pPr>
+    </w:lvl>
+    <w:lvl w:ilvl="7" w:tplc="04090019" w:tentative="1">
+      <w:start w:val="1"/>
+      <w:numFmt w:val="lowerLetter"/>
+      <w:lvlText w:val="%8."/>
+      <w:lvlJc w:val="left"/>
+      <w:pPr>
+        <w:ind w:left="5760" w:hanging="360"/>
+      </w:pPr>
+    </w:lvl>
+    <w:lvl w:ilvl="8" w:tplc="0409001B" w:tentative="1">
+      <w:start w:val="1"/>
+      <w:numFmt w:val="lowerRoman"/>
+      <w:lvlText w:val="%9."/>
+      <w:lvlJc w:val="right"/>
+      <w:pPr>
+        <w:ind w:left="6480" w:hanging="180"/>
+      </w:pPr>
+    </w:lvl>
+  </w:abstractNum>
+  <w:abstractNum w:abstractNumId="1">
+    <w:nsid w:val="17B52284"/>
+    <w:multiLevelType w:val="multilevel"/>
+    <w:tmpl w:val="5C0817D2"/>
+    <w:lvl w:ilvl="0">
+      <w:start w:val="1"/>
+      <w:numFmt w:val="decimal"/>
+      <w:lvlText w:val="%1."/>
+      <w:lvlJc w:val="left"/>
+      <w:pPr>
+        <w:tabs>
+          <w:tab w:val="num" w:pos="720"/>
+        </w:tabs>
+        <w:ind w:left="720" w:hanging="360"/>
+      </w:pPr>
+    </w:lvl>
+    <w:lvl w:ilvl="1" w:tentative="1">
+      <w:start w:val="1"/>
+      <w:numFmt w:val="decimal"/>
+      <w:lvlText w:val="%2."/>
+      <w:lvlJc w:val="left"/>
+      <w:pPr>
+        <w:tabs>
+          <w:tab w:val="num" w:pos="1440"/>
+        </w:tabs>
+        <w:ind w:left="1440" w:hanging="360"/>
+      </w:pPr>
+    </w:lvl>
+    <w:lvl w:ilvl="2" w:tentative="1">
+      <w:start w:val="1"/>
+      <w:numFmt w:val="decimal"/>
+      <w:lvlText w:val="%3."/>
+      <w:lvlJc w:val="left"/>
+      <w:pPr>
+        <w:tabs>
+          <w:tab w:val="num" w:pos="2160"/>
+        </w:tabs>
+        <w:ind w:left="2160" w:hanging="360"/>
+      </w:pPr>
+    </w:lvl>
+    <w:lvl w:ilvl="3" w:tentative="1">
+      <w:start w:val="1"/>
+      <w:numFmt w:val="decimal"/>
+      <w:lvlText w:val="%4."/>
+      <w:lvlJc w:val="left"/>
+      <w:pPr>
+        <w:tabs>
+          <w:tab w:val="num" w:pos="2880"/>
+        </w:tabs>
+        <w:ind w:left="2880" w:hanging="360"/>
+      </w:pPr>
+    </w:lvl>
+    <w:lvl w:ilvl="4" w:tentative="1">
+      <w:start w:val="1"/>
+      <w:numFmt w:val="decimal"/>
+      <w:lvlText w:val="%5."/>
+      <w:lvlJc w:val="left"/>
+      <w:pPr>
+        <w:tabs>
+          <w:tab w:val="num" w:pos="3600"/>
+        </w:tabs>
+        <w:ind w:left="3600" w:hanging="360"/>
+      </w:pPr>
+    </w:lvl>
+    <w:lvl w:ilvl="5" w:tentative="1">
+      <w:start w:val="1"/>
+      <w:numFmt w:val="decimal"/>
+      <w:lvlText w:val="%6."/>
+      <w:lvlJc w:val="left"/>
+      <w:pPr>
+        <w:tabs>
+          <w:tab w:val="num" w:pos="4320"/>
+        </w:tabs>
+        <w:ind w:left="4320" w:hanging="360"/>
+      </w:pPr>
+    </w:lvl>
+    <w:lvl w:ilvl="6" w:tentative="1">
+      <w:start w:val="1"/>
+      <w:numFmt w:val="decimal"/>
+      <w:lvlText w:val="%7."/>
+      <w:lvlJc w:val="left"/>
+      <w:pPr>
+        <w:tabs>
+          <w:tab w:val="num" w:pos="5040"/>
+        </w:tabs>
+        <w:ind w:left="5040" w:hanging="360"/>
+      </w:pPr>
+    </w:lvl>
+    <w:lvl w:ilvl="7" w:tentative="1">
+      <w:start w:val="1"/>
+      <w:numFmt w:val="decimal"/>
+      <w:lvlText w:val="%8."/>
+      <w:lvlJc w:val="left"/>
+      <w:pPr>
+        <w:tabs>
+          <w:tab w:val="num" w:pos="5760"/>
+        </w:tabs>
+        <w:ind w:left="5760" w:hanging="360"/>
+      </w:pPr>
+    </w:lvl>
+    <w:lvl w:ilvl="8" w:tentative="1">
+      <w:start w:val="1"/>
+      <w:numFmt w:val="decimal"/>
+      <w:lvlText w:val="%9."/>
+      <w:lvlJc w:val="left"/>
+      <w:pPr>
+        <w:tabs>
+          <w:tab w:val="num" w:pos="6480"/>
+        </w:tabs>
+        <w:ind w:left="6480" w:hanging="360"/>
+      </w:pPr>
+    </w:lvl>
+  </w:abstractNum>
+  <w:abstractNum w:abstractNumId="2">
+    <w:nsid w:val="1E972FA2"/>
+    <w:multiLevelType w:val="multilevel"/>
+    <w:tmpl w:val="11649EB2"/>
+    <w:lvl w:ilvl="0">
+      <w:start w:val="1"/>
+      <w:numFmt w:val="bullet"/>
+      <w:lvlText w:val="o"/>
+      <w:lvlJc w:val="left"/>
+      <w:pPr>
+        <w:tabs>
+          <w:tab w:val="num" w:pos="720"/>
+        </w:tabs>
+        <w:ind w:left="720" w:hanging="360"/>
+      </w:pPr>
+      <w:rPr>
+        <w:rFonts w:ascii="Courier New" w:hAnsi="Courier New" w:hint="default"/>
+        <w:sz w:val="20"/>
+      </w:rPr>
+    </w:lvl>
+    <w:lvl w:ilvl="1" w:tentative="1">
+      <w:start w:val="1"/>
+      <w:numFmt w:val="bullet"/>
+      <w:lvlText w:val="o"/>
+      <w:lvlJc w:val="left"/>
+      <w:pPr>
+        <w:tabs>
+          <w:tab w:val="num" w:pos="1440"/>
+        </w:tabs>
+        <w:ind w:left="1440" w:hanging="360"/>
+      </w:pPr>
+      <w:rPr>
+        <w:rFonts w:ascii="Courier New" w:hAnsi="Courier New" w:hint="default"/>
+        <w:sz w:val="20"/>
+      </w:rPr>
+    </w:lvl>
+    <w:lvl w:ilvl="2" w:tentative="1">
+      <w:start w:val="1"/>
+      <w:numFmt w:val="bullet"/>
+      <w:lvlText w:val="o"/>
+      <w:lvlJc w:val="left"/>
+      <w:pPr>
+        <w:tabs>
+          <w:tab w:val="num" w:pos="2160"/>
+        </w:tabs>
+        <w:ind w:left="2160" w:hanging="360"/>
+      </w:pPr>
+      <w:rPr>
+        <w:rFonts w:ascii="Courier New" w:hAnsi="Courier New" w:hint="default"/>
+        <w:sz w:val="20"/>
+      </w:rPr>
+    </w:lvl>
+    <w:lvl w:ilvl="3" w:tentative="1">
+      <w:start w:val="1"/>
+      <w:numFmt w:val="bullet"/>
+      <w:lvlText w:val="o"/>
+      <w:lvlJc w:val="left"/>
+      <w:pPr>
+        <w:tabs>
+          <w:tab w:val="num" w:pos="2880"/>
+        </w:tabs>
+        <w:ind w:left="2880" w:hanging="360"/>
+      </w:pPr>
+      <w:rPr>
+        <w:rFonts w:ascii="Courier New" w:hAnsi="Courier New" w:hint="default"/>
+        <w:sz w:val="20"/>
+      </w:rPr>
+    </w:lvl>
+    <w:lvl w:ilvl="4" w:tentative="1">
+      <w:start w:val="1"/>
+      <w:numFmt w:val="bullet"/>
+      <w:lvlText w:val="o"/>
+      <w:lvlJc w:val="left"/>
+      <w:pPr>
+        <w:tabs>
+          <w:tab w:val="num" w:pos="3600"/>
+        </w:tabs>
+        <w:ind w:left="3600" w:hanging="360"/>
+      </w:pPr>
+      <w:rPr>
+        <w:rFonts w:ascii="Courier New" w:hAnsi="Courier New" w:hint="default"/>
+        <w:sz w:val="20"/>
+      </w:rPr>
+    </w:lvl>
+    <w:lvl w:ilvl="5" w:tentative="1">
+      <w:start w:val="1"/>
+      <w:numFmt w:val="bullet"/>
+      <w:lvlText w:val="o"/>
+      <w:lvlJc w:val="left"/>
+      <w:pPr>
+        <w:tabs>
+          <w:tab w:val="num" w:pos="4320"/>
+        </w:tabs>
+        <w:ind w:left="4320" w:hanging="360"/>
+      </w:pPr>
+      <w:rPr>
+        <w:rFonts w:ascii="Courier New" w:hAnsi="Courier New" w:hint="default"/>
+        <w:sz w:val="20"/>
+      </w:rPr>
+    </w:lvl>
+    <w:lvl w:ilvl="6" w:tentative="1">
+      <w:start w:val="1"/>
+      <w:numFmt w:val="bullet"/>
+      <w:lvlText w:val="o"/>
+      <w:lvlJc w:val="left"/>
+      <w:pPr>
+        <w:tabs>
+          <w:tab w:val="num" w:pos="5040"/>
+        </w:tabs>
+        <w:ind w:left="5040" w:hanging="360"/>
+      </w:pPr>
+      <w:rPr>
+        <w:rFonts w:ascii="Courier New" w:hAnsi="Courier New" w:hint="default"/>
+        <w:sz w:val="20"/>
+      </w:rPr>
+    </w:lvl>
+    <w:lvl w:ilvl="7" w:tentative="1">
+      <w:start w:val="1"/>
+      <w:numFmt w:val="bullet"/>
+      <w:lvlText w:val="o"/>
+      <w:lvlJc w:val="left"/>
+      <w:pPr>
+        <w:tabs>
+          <w:tab w:val="num" w:pos="5760"/>
+        </w:tabs>
+        <w:ind w:left="5760" w:hanging="360"/>
+      </w:pPr>
+      <w:rPr>
+        <w:rFonts w:ascii="Courier New" w:hAnsi="Courier New" w:hint="default"/>
+        <w:sz w:val="20"/>
+      </w:rPr>
+    </w:lvl>
+    <w:lvl w:ilvl="8" w:tentative="1">
+      <w:start w:val="1"/>
+      <w:numFmt w:val="bullet"/>
+      <w:lvlText w:val="o"/>
+      <w:lvlJc w:val="left"/>
+      <w:pPr>
+        <w:tabs>
+          <w:tab w:val="num" w:pos="6480"/>
+        </w:tabs>
+        <w:ind w:left="6480" w:hanging="360"/>
+      </w:pPr>
+      <w:rPr>
+        <w:rFonts w:ascii="Courier New" w:hAnsi="Courier New" w:hint="default"/>
+        <w:sz w:val="20"/>
+      </w:rPr>
+    </w:lvl>
+  </w:abstractNum>
+  <w:abstractNum w:abstractNumId="3">
+    <w:nsid w:val="20157B30"/>
+    <w:multiLevelType w:val="multilevel"/>
+    <w:tmpl w:val="428EAC1C"/>
+    <w:lvl w:ilvl="0">
+      <w:start w:val="1"/>
+      <w:numFmt w:val="bullet"/>
+      <w:lvlText w:val="o"/>
+      <w:lvlJc w:val="left"/>
+      <w:pPr>
+        <w:tabs>
+          <w:tab w:val="num" w:pos="720"/>
+        </w:tabs>
+        <w:ind w:left="720" w:hanging="360"/>
+      </w:pPr>
+      <w:rPr>
+        <w:rFonts w:ascii="Courier New" w:hAnsi="Courier New" w:hint="default"/>
+        <w:sz w:val="20"/>
+      </w:rPr>
+    </w:lvl>
+    <w:lvl w:ilvl="1" w:tentative="1">
+      <w:start w:val="1"/>
+      <w:numFmt w:val="bullet"/>
+      <w:lvlText w:val="o"/>
+      <w:lvlJc w:val="left"/>
+      <w:pPr>
+        <w:tabs>
+          <w:tab w:val="num" w:pos="1440"/>
+        </w:tabs>
+        <w:ind w:left="1440" w:hanging="360"/>
+      </w:pPr>
+      <w:rPr>
+        <w:rFonts w:ascii="Courier New" w:hAnsi="Courier New" w:hint="default"/>
+        <w:sz w:val="20"/>
+      </w:rPr>
+    </w:lvl>
+    <w:lvl w:ilvl="2" w:tentative="1">
+      <w:start w:val="1"/>
+      <w:numFmt w:val="bullet"/>
+      <w:lvlText w:val="o"/>
+      <w:lvlJc w:val="left"/>
+      <w:pPr>
+        <w:tabs>
+          <w:tab w:val="num" w:pos="2160"/>
+        </w:tabs>
+        <w:ind w:left="2160" w:hanging="360"/>
+      </w:pPr>
+      <w:rPr>
+        <w:rFonts w:ascii="Courier New" w:hAnsi="Courier New" w:hint="default"/>
+        <w:sz w:val="20"/>
+      </w:rPr>
+    </w:lvl>
+    <w:lvl w:ilvl="3" w:tentative="1">
+      <w:start w:val="1"/>
+      <w:numFmt w:val="bullet"/>
+      <w:lvlText w:val="o"/>
+      <w:lvlJc w:val="left"/>
+      <w:pPr>
+        <w:tabs>
+          <w:tab w:val="num" w:pos="2880"/>
+        </w:tabs>
+        <w:ind w:left="2880" w:hanging="360"/>
+      </w:pPr>
+      <w:rPr>
+        <w:rFonts w:ascii="Courier New" w:hAnsi="Courier New" w:hint="default"/>
+        <w:sz w:val="20"/>
+      </w:rPr>
+    </w:lvl>
+    <w:lvl w:ilvl="4" w:tentative="1">
+      <w:start w:val="1"/>
+      <w:numFmt w:val="bullet"/>
+      <w:lvlText w:val="o"/>
+      <w:lvlJc w:val="left"/>
+      <w:pPr>
+        <w:tabs>
+          <w:tab w:val="num" w:pos="3600"/>
+        </w:tabs>
+        <w:ind w:left="3600" w:hanging="360"/>
+      </w:pPr>
+      <w:rPr>
+        <w:rFonts w:ascii="Courier New" w:hAnsi="Courier New" w:hint="default"/>
+        <w:sz w:val="20"/>
+      </w:rPr>
+    </w:lvl>
+    <w:lvl w:ilvl="5" w:tentative="1">
+      <w:start w:val="1"/>
+      <w:numFmt w:val="bullet"/>
+      <w:lvlText w:val="o"/>
+      <w:lvlJc w:val="left"/>
+      <w:pPr>
+        <w:tabs>
+          <w:tab w:val="num" w:pos="4320"/>
+        </w:tabs>
+        <w:ind w:left="4320" w:hanging="360"/>
+      </w:pPr>
+      <w:rPr>
+        <w:rFonts w:ascii="Courier New" w:hAnsi="Courier New" w:hint="default"/>
+        <w:sz w:val="20"/>
+      </w:rPr>
+    </w:lvl>
+    <w:lvl w:ilvl="6" w:tentative="1">
+      <w:start w:val="1"/>
+      <w:numFmt w:val="bullet"/>
+      <w:lvlText w:val="o"/>
+      <w:lvlJc w:val="left"/>
+      <w:pPr>
+        <w:tabs>
+          <w:tab w:val="num" w:pos="5040"/>
+        </w:tabs>
+        <w:ind w:left="5040" w:hanging="360"/>
+      </w:pPr>
+      <w:rPr>
+        <w:rFonts w:ascii="Courier New" w:hAnsi="Courier New" w:hint="default"/>
+        <w:sz w:val="20"/>
+      </w:rPr>
+    </w:lvl>
+    <w:lvl w:ilvl="7" w:tentative="1">
+      <w:start w:val="1"/>
+      <w:numFmt w:val="bullet"/>
+      <w:lvlText w:val="o"/>
+      <w:lvlJc w:val="left"/>
+      <w:pPr>
+        <w:tabs>
+          <w:tab w:val="num" w:pos="5760"/>
+        </w:tabs>
+        <w:ind w:left="5760" w:hanging="360"/>
+      </w:pPr>
+      <w:rPr>
+        <w:rFonts w:ascii="Courier New" w:hAnsi="Courier New" w:hint="default"/>
+        <w:sz w:val="20"/>
+      </w:rPr>
+    </w:lvl>
+    <w:lvl w:ilvl="8" w:tentative="1">
+      <w:start w:val="1"/>
+      <w:numFmt w:val="bullet"/>
+      <w:lvlText w:val="o"/>
+      <w:lvlJc w:val="left"/>
+      <w:pPr>
+        <w:tabs>
+          <w:tab w:val="num" w:pos="6480"/>
+        </w:tabs>
+        <w:ind w:left="6480" w:hanging="360"/>
+      </w:pPr>
+      <w:rPr>
+        <w:rFonts w:ascii="Courier New" w:hAnsi="Courier New" w:hint="default"/>
+        <w:sz w:val="20"/>
+      </w:rPr>
+    </w:lvl>
+  </w:abstractNum>
+  <w:abstractNum w:abstractNumId="4">
+    <w:nsid w:val="319F6EC0"/>
+    <w:multiLevelType w:val="multilevel"/>
+    <w:tmpl w:val="FFB2FBAE"/>
+    <w:lvl w:ilvl="0">
+      <w:start w:val="1"/>
+      <w:numFmt w:val="decimal"/>
+      <w:lvlText w:val="%1."/>
+      <w:lvlJc w:val="left"/>
+      <w:pPr>
+        <w:tabs>
+          <w:tab w:val="num" w:pos="720"/>
+        </w:tabs>
+        <w:ind w:left="720" w:hanging="360"/>
+      </w:pPr>
+    </w:lvl>
+    <w:lvl w:ilvl="1" w:tentative="1">
+      <w:start w:val="1"/>
+      <w:numFmt w:val="decimal"/>
+      <w:lvlText w:val="%2."/>
+      <w:lvlJc w:val="left"/>
+      <w:pPr>
+        <w:tabs>
+          <w:tab w:val="num" w:pos="1440"/>
+        </w:tabs>
+        <w:ind w:left="1440" w:hanging="360"/>
+      </w:pPr>
+    </w:lvl>
+    <w:lvl w:ilvl="2" w:tentative="1">
+      <w:start w:val="1"/>
+      <w:numFmt w:val="decimal"/>
+      <w:lvlText w:val="%3."/>
+      <w:lvlJc w:val="left"/>
+      <w:pPr>
+        <w:tabs>
+          <w:tab w:val="num" w:pos="2160"/>
+        </w:tabs>
+        <w:ind w:left="2160" w:hanging="360"/>
+      </w:pPr>
+    </w:lvl>
+    <w:lvl w:ilvl="3" w:tentative="1">
+      <w:start w:val="1"/>
+      <w:numFmt w:val="decimal"/>
+      <w:lvlText w:val="%4."/>
+      <w:lvlJc w:val="left"/>
+      <w:pPr>
+        <w:tabs>
+          <w:tab w:val="num" w:pos="2880"/>
+        </w:tabs>
+        <w:ind w:left="2880" w:hanging="360"/>
+      </w:pPr>
+    </w:lvl>
+    <w:lvl w:ilvl="4" w:tentative="1">
+      <w:start w:val="1"/>
+      <w:numFmt w:val="decimal"/>
+      <w:lvlText w:val="%5."/>
+      <w:lvlJc w:val="left"/>
+      <w:pPr>
+        <w:tabs>
+          <w:tab w:val="num" w:pos="3600"/>
+        </w:tabs>
+        <w:ind w:left="3600" w:hanging="360"/>
+      </w:pPr>
+    </w:lvl>
+    <w:lvl w:ilvl="5" w:tentative="1">
+      <w:start w:val="1"/>
+      <w:numFmt w:val="decimal"/>
+      <w:lvlText w:val="%6."/>
+      <w:lvlJc w:val="left"/>
+      <w:pPr>
+        <w:tabs>
+          <w:tab w:val="num" w:pos="4320"/>
+        </w:tabs>
+        <w:ind w:left="4320" w:hanging="360"/>
+      </w:pPr>
+    </w:lvl>
+    <w:lvl w:ilvl="6" w:tentative="1">
+      <w:start w:val="1"/>
+      <w:numFmt w:val="decimal"/>
+      <w:lvlText w:val="%7."/>
+      <w:lvlJc w:val="left"/>
+      <w:pPr>
+        <w:tabs>
+          <w:tab w:val="num" w:pos="5040"/>
+        </w:tabs>
+        <w:ind w:left="5040" w:hanging="360"/>
+      </w:pPr>
+    </w:lvl>
+    <w:lvl w:ilvl="7" w:tentative="1">
+      <w:start w:val="1"/>
+      <w:numFmt w:val="decimal"/>
+      <w:lvlText w:val="%8."/>
+      <w:lvlJc w:val="left"/>
+      <w:pPr>
+        <w:tabs>
+          <w:tab w:val="num" w:pos="5760"/>
+        </w:tabs>
+        <w:ind w:left="5760" w:hanging="360"/>
+      </w:pPr>
+    </w:lvl>
+    <w:lvl w:ilvl="8" w:tentative="1">
+      <w:start w:val="1"/>
+      <w:numFmt w:val="decimal"/>
+      <w:lvlText w:val="%9."/>
+      <w:lvlJc w:val="left"/>
+      <w:pPr>
+        <w:tabs>
+          <w:tab w:val="num" w:pos="6480"/>
+        </w:tabs>
+        <w:ind w:left="6480" w:hanging="360"/>
+      </w:pPr>
+    </w:lvl>
+  </w:abstractNum>
+  <w:abstractNum w:abstractNumId="5">
+    <w:nsid w:val="42A90096"/>
+    <w:multiLevelType w:val="multilevel"/>
+    <w:tmpl w:val="7492792E"/>
+    <w:lvl w:ilvl="0">
+      <w:start w:val="1"/>
+      <w:numFmt w:val="decimal"/>
+      <w:lvlText w:val="%1."/>
+      <w:lvlJc w:val="left"/>
+      <w:pPr>
+        <w:tabs>
+          <w:tab w:val="num" w:pos="720"/>
+        </w:tabs>
+        <w:ind w:left="720" w:hanging="360"/>
+      </w:pPr>
+    </w:lvl>
+    <w:lvl w:ilvl="1" w:tentative="1">
+      <w:start w:val="1"/>
+      <w:numFmt w:val="decimal"/>
+      <w:lvlText w:val="%2."/>
+      <w:lvlJc w:val="left"/>
+      <w:pPr>
+        <w:tabs>
+          <w:tab w:val="num" w:pos="1440"/>
+        </w:tabs>
+        <w:ind w:left="1440" w:hanging="360"/>
+      </w:pPr>
+    </w:lvl>
+    <w:lvl w:ilvl="2" w:tentative="1">
+      <w:start w:val="1"/>
+      <w:numFmt w:val="decimal"/>
+      <w:lvlText w:val="%3."/>
+      <w:lvlJc w:val="left"/>
+      <w:pPr>
+        <w:tabs>
+          <w:tab w:val="num" w:pos="2160"/>
+        </w:tabs>
+        <w:ind w:left="2160" w:hanging="360"/>
+      </w:pPr>
+    </w:lvl>
+    <w:lvl w:ilvl="3" w:tentative="1">
+      <w:start w:val="1"/>
+      <w:numFmt w:val="decimal"/>
+      <w:lvlText w:val="%4."/>
+      <w:lvlJc w:val="left"/>
+      <w:pPr>
+        <w:tabs>
+          <w:tab w:val="num" w:pos="2880"/>
+        </w:tabs>
+        <w:ind w:left="2880" w:hanging="360"/>
+      </w:pPr>
+    </w:lvl>
+    <w:lvl w:ilvl="4" w:tentative="1">
+      <w:start w:val="1"/>
+      <w:numFmt w:val="decimal"/>
+      <w:lvlText w:val="%5."/>
+      <w:lvlJc w:val="left"/>
+      <w:pPr>
+        <w:tabs>
+          <w:tab w:val="num" w:pos="3600"/>
+        </w:tabs>
+        <w:ind w:left="3600" w:hanging="360"/>
+      </w:pPr>
+    </w:lvl>
+    <w:lvl w:ilvl="5" w:tentative="1">
+      <w:start w:val="1"/>
+      <w:numFmt w:val="decimal"/>
+      <w:lvlText w:val="%6."/>
+      <w:lvlJc w:val="left"/>
+      <w:pPr>
+        <w:tabs>
+          <w:tab w:val="num" w:pos="4320"/>
+        </w:tabs>
+        <w:ind w:left="4320" w:hanging="360"/>
+      </w:pPr>
+    </w:lvl>
+    <w:lvl w:ilvl="6" w:tentative="1">
+      <w:start w:val="1"/>
+      <w:numFmt w:val="decimal"/>
+      <w:lvlText w:val="%7."/>
+      <w:lvlJc w:val="left"/>
+      <w:pPr>
+        <w:tabs>
+          <w:tab w:val="num" w:pos="5040"/>
+        </w:tabs>
+        <w:ind w:left="5040" w:hanging="360"/>
+      </w:pPr>
+    </w:lvl>
+    <w:lvl w:ilvl="7" w:tentative="1">
+      <w:start w:val="1"/>
+      <w:numFmt w:val="decimal"/>
+      <w:lvlText w:val="%8."/>
+      <w:lvlJc w:val="left"/>
+      <w:pPr>
+        <w:tabs>
+          <w:tab w:val="num" w:pos="5760"/>
+        </w:tabs>
+        <w:ind w:left="5760" w:hanging="360"/>
+      </w:pPr>
+    </w:lvl>
+    <w:lvl w:ilvl="8" w:tentative="1">
+      <w:start w:val="1"/>
+      <w:numFmt w:val="decimal"/>
+      <w:lvlText w:val="%9."/>
+      <w:lvlJc w:val="left"/>
+      <w:pPr>
+        <w:tabs>
+          <w:tab w:val="num" w:pos="6480"/>
+        </w:tabs>
+        <w:ind w:left="6480" w:hanging="360"/>
+      </w:pPr>
+    </w:lvl>
+  </w:abstractNum>
+  <w:abstractNum w:abstractNumId="6">
+    <w:nsid w:val="5E4D7F42"/>
+    <w:multiLevelType w:val="hybridMultilevel"/>
+    <w:tmpl w:val="CAE447C2"/>
+    <w:lvl w:ilvl="0" w:tplc="04090011">
+      <w:start w:val="1"/>
+      <w:numFmt w:val="decimal"/>
+      <w:lvlText w:val="%1)"/>
+      <w:lvlJc w:val="left"/>
+      <w:pPr>
+        <w:ind w:left="720" w:hanging="360"/>
+      </w:pPr>
+      <w:rPr>
+        <w:rFonts w:hint="default"/>
+      </w:rPr>
+    </w:lvl>
+    <w:lvl w:ilvl="1" w:tplc="04090019" w:tentative="1">
+      <w:start w:val="1"/>
+      <w:numFmt w:val="lowerLetter"/>
+      <w:lvlText w:val="%2."/>
+      <w:lvlJc w:val="left"/>
+      <w:pPr>
+        <w:ind w:left="1440" w:hanging="360"/>
+      </w:pPr>
+    </w:lvl>
+    <w:lvl w:ilvl="2" w:tplc="0409001B" w:tentative="1">
+      <w:start w:val="1"/>
+      <w:numFmt w:val="lowerRoman"/>
+      <w:lvlText w:val="%3."/>
+      <w:lvlJc w:val="right"/>
+      <w:pPr>
+        <w:ind w:left="2160" w:hanging="180"/>
+      </w:pPr>
+    </w:lvl>
+    <w:lvl w:ilvl="3" w:tplc="0409000F" w:tentative="1">
+      <w:start w:val="1"/>
+      <w:numFmt w:val="decimal"/>
+      <w:lvlText w:val="%4."/>
+      <w:lvlJc w:val="left"/>
+      <w:pPr>
+        <w:ind w:left="2880" w:hanging="360"/>
+      </w:pPr>
+    </w:lvl>
+    <w:lvl w:ilvl="4" w:tplc="04090019" w:tentative="1">
+      <w:start w:val="1"/>
+      <w:numFmt w:val="lowerLetter"/>
+      <w:lvlText w:val="%5."/>
+      <w:lvlJc w:val="left"/>
+      <w:pPr>
+        <w:ind w:left="3600" w:hanging="360"/>
+      </w:pPr>
+    </w:lvl>
+    <w:lvl w:ilvl="5" w:tplc="0409001B" w:tentative="1">
+      <w:start w:val="1"/>
+      <w:numFmt w:val="lowerRoman"/>
+      <w:lvlText w:val="%6."/>
+      <w:lvlJc w:val="right"/>
+      <w:pPr>
+        <w:ind w:left="4320" w:hanging="180"/>
+      </w:pPr>
+    </w:lvl>
+    <w:lvl w:ilvl="6" w:tplc="0409000F" w:tentative="1">
+      <w:start w:val="1"/>
+      <w:numFmt w:val="decimal"/>
+      <w:lvlText w:val="%7."/>
+      <w:lvlJc w:val="left"/>
+      <w:pPr>
+        <w:ind w:left="5040" w:hanging="360"/>
+      </w:pPr>
+    </w:lvl>
+    <w:lvl w:ilvl="7" w:tplc="04090019" w:tentative="1">
+      <w:start w:val="1"/>
+      <w:numFmt w:val="lowerLetter"/>
+      <w:lvlText w:val="%8."/>
+      <w:lvlJc w:val="left"/>
+      <w:pPr>
+        <w:ind w:left="5760" w:hanging="360"/>
+      </w:pPr>
+    </w:lvl>
+    <w:lvl w:ilvl="8" w:tplc="0409001B" w:tentative="1">
+      <w:start w:val="1"/>
+      <w:numFmt w:val="lowerRoman"/>
+      <w:lvlText w:val="%9."/>
+      <w:lvlJc w:val="right"/>
+      <w:pPr>
+        <w:ind w:left="6480" w:hanging="180"/>
+      </w:pPr>
+    </w:lvl>
+  </w:abstractNum>
+  <w:num w:numId="1">
+    <w:abstractNumId w:val="1"/>
+  </w:num>
+  <w:num w:numId="2">
+    <w:abstractNumId w:val="2"/>
+  </w:num>
+  <w:num w:numId="3">
+    <w:abstractNumId w:val="6"/>
+  </w:num>
+  <w:num w:numId="4">
+    <w:abstractNumId w:val="0"/>
+  </w:num>
+  <w:num w:numId="5">
+    <w:abstractNumId w:val="5"/>
+  </w:num>
+  <w:num w:numId="6">
+    <w:abstractNumId w:val="3"/>
+  </w:num>
+  <w:num w:numId="7">
+    <w:abstractNumId w:val="4"/>
+  </w:num>
+</w:numbering>
 </file>
 
 <file path=word/styles.xml><?xml version="1.0" encoding="utf-8"?>
@@ -243,6 +1933,27 @@
     <w:qFormat/>
     <w:rsid w:val="00D56E79"/>
   </w:style>
+  <w:style w:type="paragraph" w:styleId="Heading3">
+    <w:name w:val="heading 3"/>
+    <w:basedOn w:val="Normal"/>
+    <w:link w:val="Heading3Char"/>
+    <w:uiPriority w:val="9"/>
+    <w:qFormat/>
+    <w:rsid w:val="00B30790"/>
+    <w:pPr>
+      <w:spacing w:before="100" w:beforeAutospacing="1"/>
+      <w:ind w:left="0"/>
+      <w:jc w:val="left"/>
+      <w:outlineLvl w:val="2"/>
+    </w:pPr>
+    <w:rPr>
+      <w:rFonts w:ascii="Times New Roman" w:eastAsia="Times New Roman" w:hAnsi="Times New Roman" w:cs="Times New Roman"/>
+      <w:b/>
+      <w:bCs/>
+      <w:sz w:val="27"/>
+      <w:szCs w:val="27"/>
+    </w:rPr>
+  </w:style>
   <w:style w:type="character" w:default="1" w:styleId="DefaultParagraphFont">
     <w:name w:val="Default Paragraph Font"/>
     <w:uiPriority w:val="1"/>
@@ -318,6 +2029,76 @@
     <w:uiPriority w:val="99"/>
     <w:semiHidden/>
     <w:rsid w:val="006605B8"/>
+  </w:style>
+  <w:style w:type="character" w:styleId="Hyperlink">
+    <w:name w:val="Hyperlink"/>
+    <w:basedOn w:val="DefaultParagraphFont"/>
+    <w:uiPriority w:val="99"/>
+    <w:unhideWhenUsed/>
+    <w:rsid w:val="00051F78"/>
+    <w:rPr>
+      <w:color w:val="0000FF" w:themeColor="hyperlink"/>
+      <w:u w:val="single"/>
+    </w:rPr>
+  </w:style>
+  <w:style w:type="paragraph" w:styleId="ListParagraph">
+    <w:name w:val="List Paragraph"/>
+    <w:basedOn w:val="Normal"/>
+    <w:uiPriority w:val="34"/>
+    <w:qFormat/>
+    <w:rsid w:val="00051F78"/>
+    <w:pPr>
+      <w:ind w:left="720"/>
+      <w:contextualSpacing/>
+    </w:pPr>
+  </w:style>
+  <w:style w:type="character" w:customStyle="1" w:styleId="Heading3Char">
+    <w:name w:val="Heading 3 Char"/>
+    <w:basedOn w:val="DefaultParagraphFont"/>
+    <w:link w:val="Heading3"/>
+    <w:uiPriority w:val="9"/>
+    <w:rsid w:val="00B30790"/>
+    <w:rPr>
+      <w:rFonts w:ascii="Times New Roman" w:eastAsia="Times New Roman" w:hAnsi="Times New Roman" w:cs="Times New Roman"/>
+      <w:b/>
+      <w:bCs/>
+      <w:sz w:val="27"/>
+      <w:szCs w:val="27"/>
+    </w:rPr>
+  </w:style>
+  <w:style w:type="paragraph" w:styleId="NormalWeb">
+    <w:name w:val="Normal (Web)"/>
+    <w:basedOn w:val="Normal"/>
+    <w:uiPriority w:val="99"/>
+    <w:semiHidden/>
+    <w:unhideWhenUsed/>
+    <w:rsid w:val="00B30790"/>
+    <w:pPr>
+      <w:spacing w:before="100" w:beforeAutospacing="1"/>
+      <w:ind w:left="0"/>
+      <w:jc w:val="left"/>
+    </w:pPr>
+    <w:rPr>
+      <w:rFonts w:ascii="Times New Roman" w:eastAsia="Times New Roman" w:hAnsi="Times New Roman" w:cs="Times New Roman"/>
+      <w:sz w:val="24"/>
+      <w:szCs w:val="24"/>
+    </w:rPr>
+  </w:style>
+  <w:style w:type="character" w:customStyle="1" w:styleId="apple-converted-space">
+    <w:name w:val="apple-converted-space"/>
+    <w:basedOn w:val="DefaultParagraphFont"/>
+    <w:rsid w:val="00B30790"/>
+  </w:style>
+  <w:style w:type="character" w:styleId="Strong">
+    <w:name w:val="Strong"/>
+    <w:basedOn w:val="DefaultParagraphFont"/>
+    <w:uiPriority w:val="22"/>
+    <w:qFormat/>
+    <w:rsid w:val="00B30790"/>
+    <w:rPr>
+      <w:b/>
+      <w:bCs/>
+    </w:rPr>
   </w:style>
 </w:styles>
 </file>

</xml_diff>